<commit_message>
Comments have been accepted - Pushing IT Technology 3 Autonoumous Vehicle to Git. Signed-off-by: BmcphersonRMIT <s3921902@student.rmit.edu.au>
</commit_message>
<xml_diff>
--- a/IT Technologies file/A2 IT technology Autonoumous vehicles_FINAL.docx
+++ b/IT Technologies file/A2 IT technology Autonoumous vehicles_FINAL.docx
@@ -879,7 +879,13 @@
         </w:p>
       </w:sdtContent>
     </w:sdt>
-    <w:p/>
+    <w:p>
+      <w:pPr>
+        <w:rPr>
+          <w:del w:id="0" w:author="Brandon McPherson" w:date="2021-10-16T22:30:00Z"/>
+        </w:rPr>
+      </w:pPr>
+    </w:p>
     <w:p>
       <w:pPr>
         <w:pStyle w:val="Heading2"/>
@@ -912,18 +918,19 @@
       <w:pPr>
         <w:pStyle w:val="Heading2"/>
       </w:pPr>
-      <w:bookmarkStart w:id="0" w:name="_Toc84933089"/>
-      <w:bookmarkStart w:id="1" w:name="_Toc84933286"/>
-      <w:bookmarkStart w:id="2" w:name="_Toc85112616"/>
-      <w:r>
+      <w:bookmarkStart w:id="1" w:name="_Toc84933089"/>
+      <w:bookmarkStart w:id="2" w:name="_Toc84933286"/>
+      <w:bookmarkStart w:id="3" w:name="_Toc85112616"/>
+      <w:r>
+        <w:lastRenderedPageBreak/>
         <w:t>Introductio</w:t>
       </w:r>
-      <w:bookmarkEnd w:id="0"/>
       <w:bookmarkEnd w:id="1"/>
+      <w:bookmarkEnd w:id="2"/>
       <w:r>
         <w:t>n</w:t>
       </w:r>
-      <w:bookmarkEnd w:id="2"/>
+      <w:bookmarkEnd w:id="3"/>
     </w:p>
     <w:p>
       <w:pPr>
@@ -1001,15 +1008,15 @@
       <w:pPr>
         <w:pStyle w:val="Heading2"/>
       </w:pPr>
-      <w:bookmarkStart w:id="3" w:name="_Toc84933090"/>
-      <w:bookmarkStart w:id="4" w:name="_Toc84933287"/>
-      <w:bookmarkStart w:id="5" w:name="_Toc85112617"/>
+      <w:bookmarkStart w:id="4" w:name="_Toc84933090"/>
+      <w:bookmarkStart w:id="5" w:name="_Toc84933287"/>
+      <w:bookmarkStart w:id="6" w:name="_Toc85112617"/>
       <w:r>
         <w:t>Autonomous VS Automated</w:t>
       </w:r>
-      <w:bookmarkEnd w:id="3"/>
       <w:bookmarkEnd w:id="4"/>
       <w:bookmarkEnd w:id="5"/>
+      <w:bookmarkEnd w:id="6"/>
     </w:p>
     <w:p>
       <w:pPr>
@@ -1278,7 +1285,7 @@
         <w:adjustRightInd w:val="0"/>
         <w:spacing w:after="200" w:line="276" w:lineRule="auto"/>
         <w:rPr>
-          <w:del w:id="6" w:author="Hugo Hughes" w:date="2021-10-15T00:18:00Z"/>
+          <w:del w:id="7" w:author="Hugo Hughes" w:date="2021-10-15T00:18:00Z"/>
           <w:rFonts w:ascii="Calibri" w:hAnsi="Calibri" w:cs="Calibri"/>
         </w:rPr>
       </w:pPr>
@@ -1434,13 +1441,13 @@
       <w:pPr>
         <w:pStyle w:val="Heading2"/>
       </w:pPr>
-      <w:bookmarkStart w:id="7" w:name="_Toc84933288"/>
-      <w:bookmarkStart w:id="8" w:name="_Toc85112618"/>
+      <w:bookmarkStart w:id="8" w:name="_Toc84933288"/>
+      <w:bookmarkStart w:id="9" w:name="_Toc85112618"/>
       <w:r>
         <w:t>Automotive Autonomy</w:t>
       </w:r>
-      <w:bookmarkEnd w:id="7"/>
       <w:bookmarkEnd w:id="8"/>
+      <w:bookmarkEnd w:id="9"/>
     </w:p>
     <w:p>
       <w:pPr>
@@ -1450,7 +1457,7 @@
         <w:adjustRightInd w:val="0"/>
         <w:spacing w:after="200" w:line="276" w:lineRule="auto"/>
         <w:rPr>
-          <w:ins w:id="9" w:author="Hugo Hughes" w:date="2021-10-15T00:18:00Z"/>
+          <w:ins w:id="10" w:author="Hugo Hughes" w:date="2021-10-15T00:18:00Z"/>
           <w:rFonts w:ascii="Calibri" w:hAnsi="Calibri" w:cs="Calibri"/>
         </w:rPr>
       </w:pPr>
@@ -1838,7 +1845,14 @@
         <w:rPr>
           <w:rFonts w:ascii="Calibri" w:hAnsi="Calibri" w:cs="Calibri"/>
         </w:rPr>
-        <w:t>he most advanced self-autonomous cars are equipped with systems that enable them to perceive their full environment and surroundings, plan their routes and track and adjust their trajectories accordingly</w:t>
+        <w:t xml:space="preserve">he most advanced self-autonomous cars are equipped with systems that enable them to perceive their </w:t>
+      </w:r>
+      <w:r>
+        <w:rPr>
+          <w:rFonts w:ascii="Calibri" w:hAnsi="Calibri" w:cs="Calibri"/>
+        </w:rPr>
+        <w:lastRenderedPageBreak/>
+        <w:t>full environment and surroundings, plan their routes and track and adjust their trajectories accordingly</w:t>
       </w:r>
       <w:r>
         <w:rPr>
@@ -2073,13 +2087,13 @@
       <w:pPr>
         <w:pStyle w:val="Heading3"/>
       </w:pPr>
-      <w:bookmarkStart w:id="10" w:name="_Toc84933289"/>
-      <w:bookmarkStart w:id="11" w:name="_Toc85112619"/>
+      <w:bookmarkStart w:id="11" w:name="_Toc84933289"/>
+      <w:bookmarkStart w:id="12" w:name="_Toc85112619"/>
       <w:r>
         <w:t>Other uses for Autonomous capabilities</w:t>
       </w:r>
-      <w:bookmarkEnd w:id="10"/>
       <w:bookmarkEnd w:id="11"/>
+      <w:bookmarkEnd w:id="12"/>
     </w:p>
     <w:p>
       <w:pPr>
@@ -2195,7 +2209,7 @@
         </w:rPr>
         <w:t xml:space="preserve"> </w:t>
       </w:r>
-      <w:ins w:id="12" w:author="Hugo Hughes" w:date="2021-10-15T00:24:00Z">
+      <w:ins w:id="13" w:author="Hugo Hughes" w:date="2021-10-15T00:24:00Z">
         <w:r>
           <w:rPr>
             <w:rFonts w:ascii="Calibri" w:hAnsi="Calibri" w:cs="Calibri"/>
@@ -2840,14 +2854,7 @@
         <w:rPr>
           <w:rFonts w:ascii="Calibri" w:hAnsi="Calibri" w:cs="Calibri"/>
         </w:rPr>
-        <w:t xml:space="preserve"> not </w:t>
-      </w:r>
-      <w:r>
-        <w:rPr>
-          <w:rFonts w:ascii="Calibri" w:hAnsi="Calibri" w:cs="Calibri"/>
-        </w:rPr>
-        <w:lastRenderedPageBreak/>
-        <w:t xml:space="preserve">an entirely </w:t>
+        <w:t xml:space="preserve"> not an entirely </w:t>
       </w:r>
       <w:r>
         <w:rPr>
@@ -2878,13 +2885,14 @@
       <w:pPr>
         <w:pStyle w:val="Heading2"/>
       </w:pPr>
-      <w:bookmarkStart w:id="13" w:name="_Toc84933290"/>
-      <w:bookmarkStart w:id="14" w:name="_Toc85112620"/>
-      <w:r>
+      <w:bookmarkStart w:id="14" w:name="_Toc84933290"/>
+      <w:bookmarkStart w:id="15" w:name="_Toc85112620"/>
+      <w:r>
+        <w:lastRenderedPageBreak/>
         <w:t>The Autonomous Future</w:t>
       </w:r>
-      <w:bookmarkEnd w:id="13"/>
       <w:bookmarkEnd w:id="14"/>
+      <w:bookmarkEnd w:id="15"/>
     </w:p>
     <w:p>
       <w:pPr>
@@ -3606,9 +3614,9 @@
       <w:pPr>
         <w:pStyle w:val="Heading2"/>
       </w:pPr>
-      <w:bookmarkStart w:id="15" w:name="_Toc84933093"/>
-      <w:bookmarkStart w:id="16" w:name="_Toc84933291"/>
-      <w:bookmarkStart w:id="17" w:name="_Toc85112621"/>
+      <w:bookmarkStart w:id="16" w:name="_Toc84933093"/>
+      <w:bookmarkStart w:id="17" w:name="_Toc84933291"/>
+      <w:bookmarkStart w:id="18" w:name="_Toc85112621"/>
       <w:r>
         <w:t xml:space="preserve">Our </w:t>
       </w:r>
@@ -3621,9 +3629,9 @@
       <w:r>
         <w:t>ives</w:t>
       </w:r>
-      <w:bookmarkEnd w:id="15"/>
       <w:bookmarkEnd w:id="16"/>
       <w:bookmarkEnd w:id="17"/>
+      <w:bookmarkEnd w:id="18"/>
     </w:p>
     <w:p>
       <w:pPr>
@@ -3670,80 +3678,80 @@
         <w:rPr>
           <w:rFonts w:ascii="Calibri" w:hAnsi="Calibri" w:cs="Calibri"/>
         </w:rPr>
-        <w:t xml:space="preserve"> or </w:t>
+        <w:t xml:space="preserve"> or watching a mov</w:t>
+      </w:r>
+      <w:r>
+        <w:rPr>
+          <w:rFonts w:ascii="Calibri" w:hAnsi="Calibri" w:cs="Calibri"/>
+        </w:rPr>
+        <w:t>i</w:t>
+      </w:r>
+      <w:r>
+        <w:rPr>
+          <w:rFonts w:ascii="Calibri" w:hAnsi="Calibri" w:cs="Calibri"/>
+        </w:rPr>
+        <w:t>e, all while your car drives you to your destination</w:t>
+      </w:r>
+      <w:r>
+        <w:rPr>
+          <w:rFonts w:ascii="Calibri" w:hAnsi="Calibri" w:cs="Calibri"/>
+        </w:rPr>
+        <w:t>. After a</w:t>
+      </w:r>
+      <w:r>
+        <w:rPr>
+          <w:rFonts w:ascii="Calibri" w:hAnsi="Calibri" w:cs="Calibri"/>
+        </w:rPr>
+        <w:t xml:space="preserve">n evening on the town or at a party, </w:t>
+      </w:r>
+      <w:r>
+        <w:rPr>
+          <w:rFonts w:ascii="Calibri" w:hAnsi="Calibri" w:cs="Calibri"/>
+        </w:rPr>
+        <w:t>our cars will</w:t>
+      </w:r>
+      <w:r>
+        <w:rPr>
+          <w:rFonts w:ascii="Calibri" w:hAnsi="Calibri" w:cs="Calibri"/>
+        </w:rPr>
+        <w:t xml:space="preserve"> be able to</w:t>
+      </w:r>
+      <w:r>
+        <w:rPr>
+          <w:rFonts w:ascii="Calibri" w:hAnsi="Calibri" w:cs="Calibri"/>
+        </w:rPr>
+        <w:t xml:space="preserve"> pick us up and take us home. When we take a </w:t>
+      </w:r>
+      <w:r>
+        <w:rPr>
+          <w:rFonts w:ascii="Calibri" w:hAnsi="Calibri" w:cs="Calibri"/>
+        </w:rPr>
+        <w:t>taxi,</w:t>
+      </w:r>
+      <w:r>
+        <w:rPr>
+          <w:rFonts w:ascii="Calibri" w:hAnsi="Calibri" w:cs="Calibri"/>
+        </w:rPr>
+        <w:t xml:space="preserve"> we will not have to instruct the driver what route to take</w:t>
+      </w:r>
+      <w:r>
+        <w:rPr>
+          <w:rFonts w:ascii="Calibri" w:hAnsi="Calibri" w:cs="Calibri"/>
+        </w:rPr>
+        <w:t xml:space="preserve">, we will simply be able to provide our address and the </w:t>
+      </w:r>
+      <w:r>
+        <w:rPr>
+          <w:rFonts w:ascii="Calibri" w:hAnsi="Calibri" w:cs="Calibri"/>
+        </w:rPr>
+        <w:t xml:space="preserve">artificial </w:t>
       </w:r>
       <w:r>
         <w:rPr>
           <w:rFonts w:ascii="Calibri" w:hAnsi="Calibri" w:cs="Calibri"/>
         </w:rPr>
         <w:lastRenderedPageBreak/>
-        <w:t>watching a mov</w:t>
-      </w:r>
-      <w:r>
-        <w:rPr>
-          <w:rFonts w:ascii="Calibri" w:hAnsi="Calibri" w:cs="Calibri"/>
-        </w:rPr>
-        <w:t>i</w:t>
-      </w:r>
-      <w:r>
-        <w:rPr>
-          <w:rFonts w:ascii="Calibri" w:hAnsi="Calibri" w:cs="Calibri"/>
-        </w:rPr>
-        <w:t>e, all while your car drives you to your destination</w:t>
-      </w:r>
-      <w:r>
-        <w:rPr>
-          <w:rFonts w:ascii="Calibri" w:hAnsi="Calibri" w:cs="Calibri"/>
-        </w:rPr>
-        <w:t>. After a</w:t>
-      </w:r>
-      <w:r>
-        <w:rPr>
-          <w:rFonts w:ascii="Calibri" w:hAnsi="Calibri" w:cs="Calibri"/>
-        </w:rPr>
-        <w:t xml:space="preserve">n evening on the town or at a party, </w:t>
-      </w:r>
-      <w:r>
-        <w:rPr>
-          <w:rFonts w:ascii="Calibri" w:hAnsi="Calibri" w:cs="Calibri"/>
-        </w:rPr>
-        <w:t>our cars will</w:t>
-      </w:r>
-      <w:r>
-        <w:rPr>
-          <w:rFonts w:ascii="Calibri" w:hAnsi="Calibri" w:cs="Calibri"/>
-        </w:rPr>
-        <w:t xml:space="preserve"> be able to</w:t>
-      </w:r>
-      <w:r>
-        <w:rPr>
-          <w:rFonts w:ascii="Calibri" w:hAnsi="Calibri" w:cs="Calibri"/>
-        </w:rPr>
-        <w:t xml:space="preserve"> pick us up and take us home. When we take a </w:t>
-      </w:r>
-      <w:r>
-        <w:rPr>
-          <w:rFonts w:ascii="Calibri" w:hAnsi="Calibri" w:cs="Calibri"/>
-        </w:rPr>
-        <w:t>taxi,</w:t>
-      </w:r>
-      <w:r>
-        <w:rPr>
-          <w:rFonts w:ascii="Calibri" w:hAnsi="Calibri" w:cs="Calibri"/>
-        </w:rPr>
-        <w:t xml:space="preserve"> we will not have to instruct the driver what route to take</w:t>
-      </w:r>
-      <w:r>
-        <w:rPr>
-          <w:rFonts w:ascii="Calibri" w:hAnsi="Calibri" w:cs="Calibri"/>
-        </w:rPr>
-        <w:t xml:space="preserve">, we will simply be able to provide our address and the </w:t>
-      </w:r>
-      <w:r>
-        <w:rPr>
-          <w:rFonts w:ascii="Calibri" w:hAnsi="Calibri" w:cs="Calibri"/>
-        </w:rPr>
-        <w:t xml:space="preserve">artificial intelligence </w:t>
+        <w:t xml:space="preserve">intelligence </w:t>
       </w:r>
       <w:r>
         <w:rPr>
@@ -4084,7 +4092,7 @@
         </w:rPr>
       </w:pPr>
     </w:p>
-    <w:bookmarkStart w:id="18" w:name="_Toc85112622" w:displacedByCustomXml="next"/>
+    <w:bookmarkStart w:id="19" w:name="_Toc85112622" w:displacedByCustomXml="next"/>
     <w:sdt>
       <w:sdtPr>
         <w:rPr>
@@ -4108,7 +4116,7 @@
           <w:r>
             <w:t>References</w:t>
           </w:r>
-          <w:bookmarkEnd w:id="18"/>
+          <w:bookmarkEnd w:id="19"/>
         </w:p>
         <w:sdt>
           <w:sdtPr>
@@ -4638,6 +4646,9 @@
 
 <file path=word/people.xml><?xml version="1.0" encoding="utf-8"?>
 <w15:people xmlns:wpc="http://schemas.microsoft.com/office/word/2010/wordprocessingCanvas" xmlns:cx="http://schemas.microsoft.com/office/drawing/2014/chartex" xmlns:cx1="http://schemas.microsoft.com/office/drawing/2015/9/8/chartex" xmlns:cx2="http://schemas.microsoft.com/office/drawing/2015/10/21/chartex" xmlns:cx3="http://schemas.microsoft.com/office/drawing/2016/5/9/chartex" xmlns:cx4="http://schemas.microsoft.com/office/drawing/2016/5/10/chartex" xmlns:cx5="http://schemas.microsoft.com/office/drawing/2016/5/11/chartex" xmlns:cx6="http://schemas.microsoft.com/office/drawing/2016/5/12/chartex" xmlns:cx7="http://schemas.microsoft.com/office/drawing/2016/5/13/chartex" xmlns:cx8="http://schemas.microsoft.com/office/drawing/2016/5/14/chartex" xmlns:mc="http://schemas.openxmlformats.org/markup-compatibility/2006" xmlns:aink="http://schemas.microsoft.com/office/drawing/2016/ink" xmlns:am3d="http://schemas.microsoft.com/office/drawing/2017/model3d" xmlns:o="urn:schemas-microsoft-com:office:office" xmlns:r="http://schemas.openxmlformats.org/officeDocument/2006/relationships" xmlns:m="http://schemas.openxmlformats.org/officeDocument/2006/math" xmlns:v="urn:schemas-microsoft-com:vml" xmlns:wp14="http://schemas.microsoft.com/office/word/2010/wordprocessingDrawing" xmlns:wp="http://schemas.openxmlformats.org/drawingml/2006/wordprocessingDrawing" xmlns:w10="urn:schemas-microsoft-com:office:word" xmlns:w="http://schemas.openxmlformats.org/wordprocessingml/2006/main" xmlns:w14="http://schemas.microsoft.com/office/word/2010/wordml" xmlns:w15="http://schemas.microsoft.com/office/word/2012/wordml" xmlns:w16cex="http://schemas.microsoft.com/office/word/2018/wordml/cex" xmlns:w16cid="http://schemas.microsoft.com/office/word/2016/wordml/cid" xmlns:w16="http://schemas.microsoft.com/office/word/2018/wordml" xmlns:w16sdtdh="http://schemas.microsoft.com/office/word/2020/wordml/sdtdatahash" xmlns:w16se="http://schemas.microsoft.com/office/word/2015/wordml/symex" xmlns:wpg="http://schemas.microsoft.com/office/word/2010/wordprocessingGroup" xmlns:wpi="http://schemas.microsoft.com/office/word/2010/wordprocessingInk" xmlns:wne="http://schemas.microsoft.com/office/word/2006/wordml" xmlns:wps="http://schemas.microsoft.com/office/word/2010/wordprocessingShape" mc:Ignorable="w14 w15 w16se w16cid w16 w16cex w16sdtdh wp14">
+  <w15:person w15:author="Brandon McPherson">
+    <w15:presenceInfo w15:providerId="None" w15:userId="Brandon McPherson"/>
+  </w15:person>
   <w15:person w15:author="Hugo Hughes">
     <w15:presenceInfo w15:providerId="Windows Live" w15:userId="324ff94ba7fa743c"/>
   </w15:person>
@@ -5675,6 +5686,7 @@
     <w:rsid w:val="005C28EB"/>
     <w:rsid w:val="00724218"/>
     <w:rsid w:val="00934D78"/>
+    <w:rsid w:val="00B315BD"/>
   </w:rsids>
   <m:mathPr>
     <m:mathFont m:val="Cambria Math"/>

</xml_diff>